<commit_message>
add goa northerns to results, redo figs
</commit_message>
<xml_diff>
--- a/drafts/fishres_submission/Hulson_and_Williams_SuppMat.docx
+++ b/drafts/fishres_submission/Hulson_and_Williams_SuppMat.docx
@@ -22,7 +22,7 @@
           <wp:inline distT="0" distB="0" distL="0" distR="0">
             <wp:extent cx="5943600" cy="7315200"/>
             <wp:effectExtent l="0" t="0" r="0" b="0"/>
-            <wp:docPr id="2" name="Picture 2" descr="C:\AA - PH Stuff\Pubs\iss_error\figs\supp_mat\pooled_1cm_iss.png"/>
+            <wp:docPr id="1" name="Picture 1" descr="C:\AA - PH Stuff\Pubs\iss_error\figs\supp_mat\pooled_1cm_iss.png"/>
             <wp:cNvGraphicFramePr>
               <a:graphicFrameLocks xmlns:a="http://schemas.openxmlformats.org/drawingml/2006/main" noChangeAspect="1"/>
             </wp:cNvGraphicFramePr>
@@ -30,7 +30,7 @@
               <a:graphicData uri="http://schemas.openxmlformats.org/drawingml/2006/picture">
                 <pic:pic xmlns:pic="http://schemas.openxmlformats.org/drawingml/2006/picture">
                   <pic:nvPicPr>
-                    <pic:cNvPr id="0" name="Picture 2" descr="C:\AA - PH Stuff\Pubs\iss_error\figs\supp_mat\pooled_1cm_iss.png"/>
+                    <pic:cNvPr id="0" name="Picture 1" descr="C:\AA - PH Stuff\Pubs\iss_error\figs\supp_mat\pooled_1cm_iss.png"/>
                     <pic:cNvPicPr>
                       <a:picLocks noChangeAspect="1" noChangeArrowheads="1"/>
                     </pic:cNvPicPr>
@@ -67,6 +67,8 @@
           </wp:inline>
         </w:drawing>
       </w:r>
+      <w:bookmarkStart w:id="0" w:name="_GoBack"/>
+      <w:bookmarkEnd w:id="0"/>
     </w:p>
     <w:p>
       <w:pPr>
@@ -178,71 +180,7 @@
           <w:sz w:val="24"/>
           <w:szCs w:val="24"/>
         </w:rPr>
-        <w:t>F</w:t>
-      </w:r>
-      <w:r>
-        <w:rPr>
-          <w:rFonts w:ascii="Times New Roman" w:hAnsi="Times New Roman" w:cs="Times New Roman"/>
-          <w:sz w:val="24"/>
-          <w:szCs w:val="24"/>
-        </w:rPr>
-        <w:t>igure S2</w:t>
-      </w:r>
-      <w:r>
-        <w:rPr>
-          <w:rFonts w:ascii="Times New Roman" w:hAnsi="Times New Roman" w:cs="Times New Roman"/>
-          <w:sz w:val="24"/>
-          <w:szCs w:val="24"/>
-        </w:rPr>
-        <w:t>. Age composition input sample size by sex-category across the uncertainty scenarios eval</w:t>
-      </w:r>
-      <w:r>
-        <w:rPr>
-          <w:rFonts w:ascii="Times New Roman" w:hAnsi="Times New Roman" w:cs="Times New Roman"/>
-          <w:sz w:val="24"/>
-          <w:szCs w:val="24"/>
-        </w:rPr>
-        <w:t>uated for 1 cm length bins with</w:t>
-      </w:r>
-      <w:r>
-        <w:rPr>
-          <w:rFonts w:ascii="Times New Roman" w:hAnsi="Times New Roman" w:cs="Times New Roman"/>
-          <w:sz w:val="24"/>
-          <w:szCs w:val="24"/>
-        </w:rPr>
-        <w:t xml:space="preserve"> </w:t>
-      </w:r>
-      <w:r>
-        <w:rPr>
-          <w:rFonts w:ascii="Times New Roman" w:hAnsi="Times New Roman" w:cs="Times New Roman"/>
-          <w:sz w:val="24"/>
-          <w:szCs w:val="24"/>
-        </w:rPr>
-        <w:t>annual</w:t>
-      </w:r>
-      <w:r>
-        <w:rPr>
-          <w:rFonts w:ascii="Times New Roman" w:hAnsi="Times New Roman" w:cs="Times New Roman"/>
-          <w:sz w:val="24"/>
-          <w:szCs w:val="24"/>
-        </w:rPr>
-        <w:t xml:space="preserve"> growth data</w:t>
-      </w:r>
-      <w:r>
-        <w:rPr>
-          <w:rFonts w:ascii="Times New Roman" w:hAnsi="Times New Roman" w:cs="Times New Roman"/>
-          <w:sz w:val="24"/>
-          <w:szCs w:val="24"/>
-        </w:rPr>
-        <w:t xml:space="preserve"> used for growth variability</w:t>
-      </w:r>
-      <w:r>
-        <w:rPr>
-          <w:rFonts w:ascii="Times New Roman" w:hAnsi="Times New Roman" w:cs="Times New Roman"/>
-          <w:sz w:val="24"/>
-          <w:szCs w:val="24"/>
-        </w:rPr>
-        <w:t>.</w:t>
+        <w:t>Figure S2. Age composition input sample size by sex-category across the uncertainty scenarios evaluated for 1 cm length bins with annual growth data used for growth variability.</w:t>
       </w:r>
     </w:p>
     <w:p>
@@ -327,39 +265,7 @@
           <w:sz w:val="24"/>
           <w:szCs w:val="24"/>
         </w:rPr>
-        <w:t>F</w:t>
-      </w:r>
-      <w:r>
-        <w:rPr>
-          <w:rFonts w:ascii="Times New Roman" w:hAnsi="Times New Roman" w:cs="Times New Roman"/>
-          <w:sz w:val="24"/>
-          <w:szCs w:val="24"/>
-        </w:rPr>
-        <w:t>igure S3</w:t>
-      </w:r>
-      <w:r>
-        <w:rPr>
-          <w:rFonts w:ascii="Times New Roman" w:hAnsi="Times New Roman" w:cs="Times New Roman"/>
-          <w:sz w:val="24"/>
-          <w:szCs w:val="24"/>
-        </w:rPr>
-        <w:t>. Age composition input sample size by sex-category across the uncertainty scenarios eval</w:t>
-      </w:r>
-      <w:r>
-        <w:rPr>
-          <w:rFonts w:ascii="Times New Roman" w:hAnsi="Times New Roman" w:cs="Times New Roman"/>
-          <w:sz w:val="24"/>
-          <w:szCs w:val="24"/>
-        </w:rPr>
-        <w:t>uated for 2</w:t>
-      </w:r>
-      <w:r>
-        <w:rPr>
-          <w:rFonts w:ascii="Times New Roman" w:hAnsi="Times New Roman" w:cs="Times New Roman"/>
-          <w:sz w:val="24"/>
-          <w:szCs w:val="24"/>
-        </w:rPr>
-        <w:t xml:space="preserve"> cm length bins with annual growth data used for growth variability.</w:t>
+        <w:t>Figure S3. Age composition input sample size by sex-category across the uncertainty scenarios evaluated for 2 cm length bins with annual growth data used for growth variability.</w:t>
       </w:r>
     </w:p>
     <w:p>
@@ -439,42 +345,8 @@
           <w:sz w:val="24"/>
           <w:szCs w:val="24"/>
         </w:rPr>
-        <w:t>F</w:t>
+        <w:t>Figure S4. Age composition input sample size by sex-category across the uncertainty scenarios evaluated for 5 cm length bins with annual growth data used for growth variability.</w:t>
       </w:r>
-      <w:r>
-        <w:rPr>
-          <w:rFonts w:ascii="Times New Roman" w:hAnsi="Times New Roman" w:cs="Times New Roman"/>
-          <w:sz w:val="24"/>
-          <w:szCs w:val="24"/>
-        </w:rPr>
-        <w:t>igure S4</w:t>
-      </w:r>
-      <w:r>
-        <w:rPr>
-          <w:rFonts w:ascii="Times New Roman" w:hAnsi="Times New Roman" w:cs="Times New Roman"/>
-          <w:sz w:val="24"/>
-          <w:szCs w:val="24"/>
-        </w:rPr>
-        <w:t>. Age composition input sample size by sex-category across the uncertainty scenarios evaluated</w:t>
-      </w:r>
-      <w:r>
-        <w:rPr>
-          <w:rFonts w:ascii="Times New Roman" w:hAnsi="Times New Roman" w:cs="Times New Roman"/>
-          <w:sz w:val="24"/>
-          <w:szCs w:val="24"/>
-        </w:rPr>
-        <w:t xml:space="preserve"> for 5</w:t>
-      </w:r>
-      <w:r>
-        <w:rPr>
-          <w:rFonts w:ascii="Times New Roman" w:hAnsi="Times New Roman" w:cs="Times New Roman"/>
-          <w:sz w:val="24"/>
-          <w:szCs w:val="24"/>
-        </w:rPr>
-        <w:t xml:space="preserve"> cm length bins with annual growth data used for growth variability.</w:t>
-      </w:r>
-      <w:bookmarkStart w:id="0" w:name="_GoBack"/>
-      <w:bookmarkEnd w:id="0"/>
     </w:p>
     <w:sectPr>
       <w:pgSz w:w="12240" w:h="15840"/>

</xml_diff>